<commit_message>
Continuação Resumos e Exercícios
</commit_message>
<xml_diff>
--- a/PDF-das-materias 6 semestre/Matemática e Lógica/Resumo-tema-2.docx
+++ b/PDF-das-materias 6 semestre/Matemática e Lógica/Resumo-tema-2.docx
@@ -3,13 +3,8 @@
 <w:document xmlns:wpc="http://schemas.microsoft.com/office/word/2010/wordprocessingCanvas" xmlns:cx="http://schemas.microsoft.com/office/drawing/2014/chartex" xmlns:cx1="http://schemas.microsoft.com/office/drawing/2015/9/8/chartex" xmlns:cx2="http://schemas.microsoft.com/office/drawing/2015/10/21/chartex" xmlns:cx3="http://schemas.microsoft.com/office/drawing/2016/5/9/chartex" xmlns:cx4="http://schemas.microsoft.com/office/drawing/2016/5/10/chartex" xmlns:cx5="http://schemas.microsoft.com/office/drawing/2016/5/11/chartex" xmlns:cx6="http://schemas.microsoft.com/office/drawing/2016/5/12/chartex" xmlns:cx7="http://schemas.microsoft.com/office/drawing/2016/5/13/chartex" xmlns:cx8="http://schemas.microsoft.com/office/drawing/2016/5/14/chartex" xmlns:mc="http://schemas.openxmlformats.org/markup-compatibility/2006" xmlns:aink="http://schemas.microsoft.com/office/drawing/2016/ink" xmlns:am3d="http://schemas.microsoft.com/office/drawing/2017/model3d" xmlns:o="urn:schemas-microsoft-com:office:office" xmlns:oel="http://schemas.microsoft.com/office/2019/extlst" xmlns:r="http://schemas.openxmlformats.org/officeDocument/2006/relationships" xmlns:m="http://schemas.openxmlformats.org/officeDocument/2006/math" xmlns:v="urn:schemas-microsoft-com:vml" xmlns:wp14="http://schemas.microsoft.com/office/word/2010/wordprocessingDrawing" xmlns:wp="http://schemas.openxmlformats.org/drawingml/2006/wordprocessingDrawing" xmlns:w10="urn:schemas-microsoft-com:office:word" xmlns:w="http://schemas.openxmlformats.org/wordprocessingml/2006/main" xmlns:w14="http://schemas.microsoft.com/office/word/2010/wordml" xmlns:w15="http://schemas.microsoft.com/office/word/2012/wordml" xmlns:w16cex="http://schemas.microsoft.com/office/word/2018/wordml/cex" xmlns:w16cid="http://schemas.microsoft.com/office/word/2016/wordml/cid" xmlns:w16="http://schemas.microsoft.com/office/word/2018/wordml" xmlns:w16du="http://schemas.microsoft.com/office/word/2023/wordml/word16du" xmlns:w16sdtdh="http://schemas.microsoft.com/office/word/2020/wordml/sdtdatahash" xmlns:w16sdtfl="http://schemas.microsoft.com/office/word/2024/wordml/sdtformatlock" xmlns:w16se="http://schemas.microsoft.com/office/word/2015/wordml/symex" xmlns:wpg="http://schemas.microsoft.com/office/word/2010/wordprocessingGroup" xmlns:wpi="http://schemas.microsoft.com/office/word/2010/wordprocessingInk" xmlns:wne="http://schemas.microsoft.com/office/word/2006/wordml" xmlns:wps="http://schemas.microsoft.com/office/word/2010/wordprocessingShape" mc:Ignorable="w14 w15 w16se w16cid w16 w16cex w16sdtdh w16sdtfl w16du wp14">
   <w:body>
     <w:p>
-      <w:proofErr w:type="spellStart"/>
-      <w:r>
-        <w:t>Módulo</w:t>
-      </w:r>
-      <w:proofErr w:type="spellEnd"/>
-      <w:r>
-        <w:t xml:space="preserve"> 1:</w:t>
+      <w:r>
+        <w:t>Módulo 1:</w:t>
       </w:r>
       <w:r>
         <w:br/>
@@ -43,14 +38,9 @@
     <w:p/>
     <w:p/>
     <w:p>
-      <w:proofErr w:type="spellStart"/>
       <w:r>
         <w:lastRenderedPageBreak/>
-        <w:t>Exercícios</w:t>
-      </w:r>
-      <w:proofErr w:type="spellEnd"/>
-      <w:r>
-        <w:t>:</w:t>
+        <w:t>Exercícios:</w:t>
       </w:r>
       <w:r>
         <w:br/>
@@ -217,47 +207,7 @@
         <w:t xml:space="preserve"> (A={1},B={2},C={3}A=\{1\}, B=\{2\}, C=\{3\}A={1},B={2},C={3}) e testa na mão. </w:t>
       </w:r>
       <w:r>
-        <w:t xml:space="preserve">É </w:t>
-      </w:r>
-      <w:proofErr w:type="spellStart"/>
-      <w:r>
-        <w:t>como</w:t>
-      </w:r>
-      <w:proofErr w:type="spellEnd"/>
-      <w:r>
-        <w:t xml:space="preserve"> “</w:t>
-      </w:r>
-      <w:proofErr w:type="spellStart"/>
-      <w:r>
-        <w:t>testar</w:t>
-      </w:r>
-      <w:proofErr w:type="spellEnd"/>
-      <w:r>
-        <w:t xml:space="preserve"> </w:t>
-      </w:r>
-      <w:proofErr w:type="spellStart"/>
-      <w:r>
-        <w:t>contraexemplo</w:t>
-      </w:r>
-      <w:proofErr w:type="spellEnd"/>
-      <w:r>
-        <w:t xml:space="preserve">” </w:t>
-      </w:r>
-      <w:proofErr w:type="spellStart"/>
-      <w:r>
-        <w:t>em</w:t>
-      </w:r>
-      <w:proofErr w:type="spellEnd"/>
-      <w:r>
-        <w:t xml:space="preserve"> </w:t>
-      </w:r>
-      <w:proofErr w:type="spellStart"/>
-      <w:r>
-        <w:t>matemática</w:t>
-      </w:r>
-      <w:proofErr w:type="spellEnd"/>
-      <w:r>
-        <w:t>.</w:t>
+        <w:t>É como “testar contraexemplo” em matemática.</w:t>
       </w:r>
     </w:p>
     <w:p/>
@@ -313,13 +263,8 @@
       </w:r>
     </w:p>
     <w:p>
-      <w:proofErr w:type="spellStart"/>
-      <w:r>
-        <w:t>Temos</w:t>
-      </w:r>
-      <w:proofErr w:type="spellEnd"/>
-      <w:r>
-        <w:t>:</w:t>
+      <w:r>
+        <w:t>Temos:</w:t>
       </w:r>
     </w:p>
     <w:p>
@@ -351,15 +296,7 @@
         <w:t>−</w:t>
       </w:r>
       <w:r>
-        <w:t>4&gt;3}X = \{ x \in \</w:t>
-      </w:r>
-      <w:proofErr w:type="spellStart"/>
-      <w:r>
-        <w:t>mathbb</w:t>
-      </w:r>
-      <w:proofErr w:type="spellEnd"/>
-      <w:r>
-        <w:t>{Z} \mid 2x - 4 &gt; 3 \} X={x</w:t>
+        <w:t>4&gt;3}X = \{ x \in \mathbb{Z} \mid 2x - 4 &gt; 3 \} X={x</w:t>
       </w:r>
       <w:r>
         <w:rPr>
@@ -404,15 +341,7 @@
         <w:t>−</w:t>
       </w:r>
       <w:r>
-        <w:t>5&lt;11}Y = \{ x \in \</w:t>
-      </w:r>
-      <w:proofErr w:type="spellStart"/>
-      <w:r>
-        <w:t>mathbb</w:t>
-      </w:r>
-      <w:proofErr w:type="spellEnd"/>
-      <w:r>
-        <w:t>{Z} \mid 3x - 5 &lt; 11 \} Y={x</w:t>
+        <w:t>5&lt;11}Y = \{ x \in \mathbb{Z} \mid 3x - 5 &lt; 11 \} Y={x</w:t>
       </w:r>
       <w:r>
         <w:rPr>
@@ -454,17 +383,8 @@
           <w:bCs/>
         </w:rPr>
         <w:lastRenderedPageBreak/>
-        <w:t xml:space="preserve">Passo 1: Resolver as </w:t>
-      </w:r>
-      <w:proofErr w:type="spellStart"/>
-      <w:r>
-        <w:rPr>
-          <w:b/>
-          <w:bCs/>
-        </w:rPr>
-        <w:t>inequações</w:t>
-      </w:r>
-      <w:proofErr w:type="spellEnd"/>
+        <w:t>Passo 1: Resolver as inequações</w:t>
+      </w:r>
     </w:p>
     <w:p>
       <w:pPr>
@@ -532,35 +452,7 @@
         <w:rPr>
           <w:lang w:val="pt-BR"/>
         </w:rPr>
-        <w:t>x&gt;7/2=3,52x - 4 &gt; 3 \</w:t>
-      </w:r>
-      <w:proofErr w:type="spellStart"/>
-      <w:r>
-        <w:rPr>
-          <w:lang w:val="pt-BR"/>
-        </w:rPr>
-        <w:t>implies</w:t>
-      </w:r>
-      <w:proofErr w:type="spellEnd"/>
-      <w:r>
-        <w:rPr>
-          <w:lang w:val="pt-BR"/>
-        </w:rPr>
-        <w:t xml:space="preserve"> 2x &gt; 7 \</w:t>
-      </w:r>
-      <w:proofErr w:type="spellStart"/>
-      <w:r>
-        <w:rPr>
-          <w:lang w:val="pt-BR"/>
-        </w:rPr>
-        <w:t>implies</w:t>
-      </w:r>
-      <w:proofErr w:type="spellEnd"/>
-      <w:r>
-        <w:rPr>
-          <w:lang w:val="pt-BR"/>
-        </w:rPr>
-        <w:t xml:space="preserve"> x &gt; 7/2 = 3,52x−4&gt;3</w:t>
+        <w:t>x&gt;7/2=3,52x - 4 &gt; 3 \implies 2x &gt; 7 \implies x &gt; 7/2 = 3,52x−4&gt;3</w:t>
       </w:r>
       <w:r>
         <w:rPr>
@@ -696,15 +588,7 @@
         <w:t>  </w:t>
       </w:r>
       <w:r>
-        <w:t>x&lt;16/3≈5,333...3x - 5 &lt; 11 \implies 3x &lt; 16 \implies x &lt; 16/3 \</w:t>
-      </w:r>
-      <w:proofErr w:type="spellStart"/>
-      <w:r>
-        <w:t>approx</w:t>
-      </w:r>
-      <w:proofErr w:type="spellEnd"/>
-      <w:r>
-        <w:t xml:space="preserve"> 5,333...3x−5&lt;11</w:t>
+        <w:t>x&lt;16/3≈5,333...3x - 5 &lt; 11 \implies 3x &lt; 16 \implies x &lt; 16/3 \approx 5,333...3x−5&lt;11</w:t>
       </w:r>
       <w:r>
         <w:rPr>
@@ -726,24 +610,8 @@
       </w:r>
       <w:r>
         <w:br/>
-      </w:r>
-      <w:proofErr w:type="spellStart"/>
-      <w:r>
-        <w:t>Então</w:t>
-      </w:r>
-      <w:proofErr w:type="spellEnd"/>
-      <w:r>
-        <w:t xml:space="preserve"> </w:t>
-      </w:r>
-      <w:proofErr w:type="spellStart"/>
-      <w:r>
-        <w:t>os</w:t>
-      </w:r>
-      <w:proofErr w:type="spellEnd"/>
-      <w:r>
-        <w:t xml:space="preserve"> </w:t>
-      </w:r>
-      <w:proofErr w:type="spellStart"/>
+        <w:t xml:space="preserve">Então os </w:t>
+      </w:r>
       <w:r>
         <w:rPr>
           <w:b/>
@@ -751,25 +619,8 @@
         </w:rPr>
         <w:t>inteiros</w:t>
       </w:r>
-      <w:proofErr w:type="spellEnd"/>
-      <w:r>
-        <w:t xml:space="preserve"> </w:t>
-      </w:r>
-      <w:proofErr w:type="spellStart"/>
-      <w:r>
-        <w:t>menores</w:t>
-      </w:r>
-      <w:proofErr w:type="spellEnd"/>
-      <w:r>
-        <w:t xml:space="preserve"> que 5,333 </w:t>
-      </w:r>
-      <w:proofErr w:type="spellStart"/>
-      <w:r>
-        <w:t>são</w:t>
-      </w:r>
-      <w:proofErr w:type="spellEnd"/>
-      <w:r>
-        <w:t>:</w:t>
+      <w:r>
+        <w:t xml:space="preserve"> menores que 5,333 são:</w:t>
       </w:r>
     </w:p>
     <w:p>
@@ -847,21 +698,7 @@
         <w:rPr>
           <w:lang w:val="pt-BR"/>
         </w:rPr>
-        <w:t xml:space="preserve">como se fosse uma equação, ou seja, jogue os números sem x pra um lado e some, </w:t>
-      </w:r>
-      <w:proofErr w:type="spellStart"/>
-      <w:r>
-        <w:rPr>
-          <w:lang w:val="pt-BR"/>
-        </w:rPr>
-        <w:t>dps</w:t>
-      </w:r>
-      <w:proofErr w:type="spellEnd"/>
-      <w:r>
-        <w:rPr>
-          <w:lang w:val="pt-BR"/>
-        </w:rPr>
-        <w:t xml:space="preserve"> que fizer a conta divida pelo x, dai é só fazer os conjuntos normalmente</w:t>
+        <w:t>como se fosse uma equação, ou seja, jogue os números sem x pra um lado e some, dps que fizer a conta divida pelo x, dai é só fazer os conjuntos normalmente</w:t>
       </w:r>
     </w:p>
     <w:p>
@@ -1028,21 +865,7 @@
         <w:rPr>
           <w:lang w:val="pt-BR"/>
         </w:rPr>
-        <w:t xml:space="preserve"># Aqui é pegadinha, </w:t>
-      </w:r>
-      <w:proofErr w:type="spellStart"/>
-      <w:r>
-        <w:rPr>
-          <w:lang w:val="pt-BR"/>
-        </w:rPr>
-        <w:t>pq</w:t>
-      </w:r>
-      <w:proofErr w:type="spellEnd"/>
-      <w:r>
-        <w:rPr>
-          <w:lang w:val="pt-BR"/>
-        </w:rPr>
-        <w:t xml:space="preserve"> quando x2 fica uma parábola e o número passa por 0, se for 2x ou meio que divide ai é suave e ficaria o dobro ou a metade, assim, podendo fazer direto.</w:t>
+        <w:t># Aqui é pegadinha, pq quando x2 fica uma parábola e o número passa por 0, se for 2x ou meio que divide ai é suave e ficaria o dobro ou a metade, assim, podendo fazer direto.</w:t>
       </w:r>
     </w:p>
     <w:p>
@@ -1441,21 +1264,7 @@
         <w:rPr>
           <w:lang w:val="pt-BR"/>
         </w:rPr>
-        <w:t>B&lt;A&lt;B|A| &lt; B \</w:t>
-      </w:r>
-      <w:proofErr w:type="spellStart"/>
-      <w:r>
-        <w:rPr>
-          <w:lang w:val="pt-BR"/>
-        </w:rPr>
-        <w:t>implies</w:t>
-      </w:r>
-      <w:proofErr w:type="spellEnd"/>
-      <w:r>
-        <w:rPr>
-          <w:lang w:val="pt-BR"/>
-        </w:rPr>
-        <w:t xml:space="preserve"> -B &lt; A &lt; B</w:t>
+        <w:t>B&lt;A&lt;B|A| &lt; B \implies -B &lt; A &lt; B</w:t>
       </w:r>
       <w:r>
         <w:rPr>
@@ -1552,21 +1361,7 @@
         <w:rPr>
           <w:lang w:val="pt-BR"/>
         </w:rPr>
-        <w:t>5&lt;x−3&lt;5-(5) &lt; x - 3 &lt; 5 \</w:t>
-      </w:r>
-      <w:proofErr w:type="spellStart"/>
-      <w:r>
-        <w:rPr>
-          <w:lang w:val="pt-BR"/>
-        </w:rPr>
-        <w:t>implies</w:t>
-      </w:r>
-      <w:proofErr w:type="spellEnd"/>
-      <w:r>
-        <w:rPr>
-          <w:lang w:val="pt-BR"/>
-        </w:rPr>
-        <w:t xml:space="preserve"> -5 &lt; x - 3 &lt; 5−(5)&lt;x−3&lt;5</w:t>
+        <w:t>5&lt;x−3&lt;5-(5) &lt; x - 3 &lt; 5 \implies -5 &lt; x - 3 &lt; 5−(5)&lt;x−3&lt;5</w:t>
       </w:r>
       <w:r>
         <w:rPr>
@@ -1602,18 +1397,8 @@
           <w:bCs/>
           <w:lang w:val="pt-BR"/>
         </w:rPr>
-        <w:t xml:space="preserve">Passo 2: Isolar o </w:t>
-      </w:r>
-      <w:proofErr w:type="spellStart"/>
-      <w:r>
-        <w:rPr>
-          <w:b/>
-          <w:bCs/>
-          <w:lang w:val="pt-BR"/>
-        </w:rPr>
-        <w:t>xxx</w:t>
-      </w:r>
-      <w:proofErr w:type="spellEnd"/>
+        <w:t>Passo 2: Isolar o xxx</w:t>
+      </w:r>
     </w:p>
     <w:p>
       <w:pPr>
@@ -2592,6 +2377,922 @@
           <w:lang w:val="pt-BR"/>
         </w:rPr>
         <w:t>x &lt; -8</w:t>
+      </w:r>
+    </w:p>
+    <w:p>
+      <w:pPr>
+        <w:rPr>
+          <w:lang w:val="pt-BR"/>
+        </w:rPr>
+      </w:pPr>
+    </w:p>
+    <w:p>
+      <w:pPr>
+        <w:rPr>
+          <w:lang w:val="pt-BR"/>
+        </w:rPr>
+      </w:pPr>
+      <w:r>
+        <w:rPr>
+          <w:lang w:val="pt-BR"/>
+        </w:rPr>
+        <w:lastRenderedPageBreak/>
+        <w:drawing>
+          <wp:inline distT="0" distB="0" distL="0" distR="0" wp14:anchorId="07925CC9" wp14:editId="21EE3A4E">
+            <wp:extent cx="5943600" cy="4698365"/>
+            <wp:effectExtent l="0" t="0" r="0" b="6985"/>
+            <wp:docPr id="1108449748" name="Imagem 1" descr="Interface gráfica do usuário, Texto, Aplicativo, Email&#10;&#10;O conteúdo gerado por IA pode estar incorreto."/>
+            <wp:cNvGraphicFramePr>
+              <a:graphicFrameLocks xmlns:a="http://schemas.openxmlformats.org/drawingml/2006/main" noChangeAspect="1"/>
+            </wp:cNvGraphicFramePr>
+            <a:graphic xmlns:a="http://schemas.openxmlformats.org/drawingml/2006/main">
+              <a:graphicData uri="http://schemas.openxmlformats.org/drawingml/2006/picture">
+                <pic:pic xmlns:pic="http://schemas.openxmlformats.org/drawingml/2006/picture">
+                  <pic:nvPicPr>
+                    <pic:cNvPr id="1108449748" name="Imagem 1" descr="Interface gráfica do usuário, Texto, Aplicativo, Email&#10;&#10;O conteúdo gerado por IA pode estar incorreto."/>
+                    <pic:cNvPicPr/>
+                  </pic:nvPicPr>
+                  <pic:blipFill>
+                    <a:blip r:embed="rId16"/>
+                    <a:stretch>
+                      <a:fillRect/>
+                    </a:stretch>
+                  </pic:blipFill>
+                  <pic:spPr>
+                    <a:xfrm>
+                      <a:off x="0" y="0"/>
+                      <a:ext cx="5943600" cy="4698365"/>
+                    </a:xfrm>
+                    <a:prstGeom prst="rect">
+                      <a:avLst/>
+                    </a:prstGeom>
+                  </pic:spPr>
+                </pic:pic>
+              </a:graphicData>
+            </a:graphic>
+          </wp:inline>
+        </w:drawing>
+      </w:r>
+    </w:p>
+    <w:p>
+      <w:pPr>
+        <w:rPr>
+          <w:lang w:val="pt-BR"/>
+        </w:rPr>
+      </w:pPr>
+    </w:p>
+    <w:p>
+      <w:pPr>
+        <w:rPr>
+          <w:lang w:val="pt-BR"/>
+        </w:rPr>
+      </w:pPr>
+    </w:p>
+    <w:p>
+      <w:pPr>
+        <w:rPr>
+          <w:lang w:val="pt-BR"/>
+        </w:rPr>
+      </w:pPr>
+    </w:p>
+    <w:p>
+      <w:pPr>
+        <w:rPr>
+          <w:lang w:val="pt-BR"/>
+        </w:rPr>
+      </w:pPr>
+    </w:p>
+    <w:p>
+      <w:pPr>
+        <w:rPr>
+          <w:lang w:val="pt-BR"/>
+        </w:rPr>
+      </w:pPr>
+    </w:p>
+    <w:p>
+      <w:pPr>
+        <w:rPr>
+          <w:lang w:val="pt-BR"/>
+        </w:rPr>
+      </w:pPr>
+    </w:p>
+    <w:p>
+      <w:pPr>
+        <w:rPr>
+          <w:lang w:val="pt-BR"/>
+        </w:rPr>
+      </w:pPr>
+    </w:p>
+    <w:p>
+      <w:pPr>
+        <w:rPr>
+          <w:lang w:val="pt-BR"/>
+        </w:rPr>
+      </w:pPr>
+    </w:p>
+    <w:p>
+      <w:pPr>
+        <w:rPr>
+          <w:lang w:val="pt-BR"/>
+        </w:rPr>
+      </w:pPr>
+    </w:p>
+    <w:p>
+      <w:pPr>
+        <w:rPr>
+          <w:lang w:val="pt-BR"/>
+        </w:rPr>
+      </w:pPr>
+    </w:p>
+    <w:p>
+      <w:pPr>
+        <w:rPr>
+          <w:lang w:val="pt-BR"/>
+        </w:rPr>
+      </w:pPr>
+    </w:p>
+    <w:p>
+      <w:pPr>
+        <w:rPr>
+          <w:lang w:val="pt-BR"/>
+        </w:rPr>
+      </w:pPr>
+      <w:r>
+        <w:rPr>
+          <w:lang w:val="pt-BR"/>
+        </w:rPr>
+        <w:lastRenderedPageBreak/>
+        <w:drawing>
+          <wp:inline distT="0" distB="0" distL="0" distR="0" wp14:anchorId="43EE8159" wp14:editId="6014572D">
+            <wp:extent cx="5943600" cy="4751705"/>
+            <wp:effectExtent l="0" t="0" r="0" b="0"/>
+            <wp:docPr id="1252779966" name="Imagem 1" descr="Interface gráfica do usuário, Texto, Aplicativo, Email&#10;&#10;O conteúdo gerado por IA pode estar incorreto."/>
+            <wp:cNvGraphicFramePr>
+              <a:graphicFrameLocks xmlns:a="http://schemas.openxmlformats.org/drawingml/2006/main" noChangeAspect="1"/>
+            </wp:cNvGraphicFramePr>
+            <a:graphic xmlns:a="http://schemas.openxmlformats.org/drawingml/2006/main">
+              <a:graphicData uri="http://schemas.openxmlformats.org/drawingml/2006/picture">
+                <pic:pic xmlns:pic="http://schemas.openxmlformats.org/drawingml/2006/picture">
+                  <pic:nvPicPr>
+                    <pic:cNvPr id="1252779966" name="Imagem 1" descr="Interface gráfica do usuário, Texto, Aplicativo, Email&#10;&#10;O conteúdo gerado por IA pode estar incorreto."/>
+                    <pic:cNvPicPr/>
+                  </pic:nvPicPr>
+                  <pic:blipFill>
+                    <a:blip r:embed="rId17"/>
+                    <a:stretch>
+                      <a:fillRect/>
+                    </a:stretch>
+                  </pic:blipFill>
+                  <pic:spPr>
+                    <a:xfrm>
+                      <a:off x="0" y="0"/>
+                      <a:ext cx="5943600" cy="4751705"/>
+                    </a:xfrm>
+                    <a:prstGeom prst="rect">
+                      <a:avLst/>
+                    </a:prstGeom>
+                  </pic:spPr>
+                </pic:pic>
+              </a:graphicData>
+            </a:graphic>
+          </wp:inline>
+        </w:drawing>
+      </w:r>
+    </w:p>
+    <w:p>
+      <w:pPr>
+        <w:rPr>
+          <w:lang w:val="pt-BR"/>
+        </w:rPr>
+      </w:pPr>
+    </w:p>
+    <w:p>
+      <w:pPr>
+        <w:rPr>
+          <w:lang w:val="pt-BR"/>
+        </w:rPr>
+      </w:pPr>
+    </w:p>
+    <w:p>
+      <w:pPr>
+        <w:rPr>
+          <w:lang w:val="pt-BR"/>
+        </w:rPr>
+      </w:pPr>
+    </w:p>
+    <w:p>
+      <w:pPr>
+        <w:rPr>
+          <w:lang w:val="pt-BR"/>
+        </w:rPr>
+      </w:pPr>
+    </w:p>
+    <w:p>
+      <w:pPr>
+        <w:rPr>
+          <w:lang w:val="pt-BR"/>
+        </w:rPr>
+      </w:pPr>
+    </w:p>
+    <w:p>
+      <w:pPr>
+        <w:rPr>
+          <w:lang w:val="pt-BR"/>
+        </w:rPr>
+      </w:pPr>
+    </w:p>
+    <w:p>
+      <w:pPr>
+        <w:rPr>
+          <w:lang w:val="pt-BR"/>
+        </w:rPr>
+      </w:pPr>
+    </w:p>
+    <w:p>
+      <w:pPr>
+        <w:rPr>
+          <w:lang w:val="pt-BR"/>
+        </w:rPr>
+      </w:pPr>
+    </w:p>
+    <w:p>
+      <w:pPr>
+        <w:rPr>
+          <w:lang w:val="pt-BR"/>
+        </w:rPr>
+      </w:pPr>
+    </w:p>
+    <w:p>
+      <w:pPr>
+        <w:rPr>
+          <w:lang w:val="pt-BR"/>
+        </w:rPr>
+      </w:pPr>
+    </w:p>
+    <w:p>
+      <w:pPr>
+        <w:rPr>
+          <w:lang w:val="pt-BR"/>
+        </w:rPr>
+      </w:pPr>
+      <w:r>
+        <w:rPr>
+          <w:lang w:val="pt-BR"/>
+        </w:rPr>
+        <w:lastRenderedPageBreak/>
+        <w:drawing>
+          <wp:inline distT="0" distB="0" distL="0" distR="0" wp14:anchorId="015E2AB3" wp14:editId="457E0730">
+            <wp:extent cx="5943600" cy="5034280"/>
+            <wp:effectExtent l="0" t="0" r="0" b="0"/>
+            <wp:docPr id="2048969430" name="Imagem 1" descr="Interface gráfica do usuário, Texto, Aplicativo, Email&#10;&#10;O conteúdo gerado por IA pode estar incorreto."/>
+            <wp:cNvGraphicFramePr>
+              <a:graphicFrameLocks xmlns:a="http://schemas.openxmlformats.org/drawingml/2006/main" noChangeAspect="1"/>
+            </wp:cNvGraphicFramePr>
+            <a:graphic xmlns:a="http://schemas.openxmlformats.org/drawingml/2006/main">
+              <a:graphicData uri="http://schemas.openxmlformats.org/drawingml/2006/picture">
+                <pic:pic xmlns:pic="http://schemas.openxmlformats.org/drawingml/2006/picture">
+                  <pic:nvPicPr>
+                    <pic:cNvPr id="2048969430" name="Imagem 1" descr="Interface gráfica do usuário, Texto, Aplicativo, Email&#10;&#10;O conteúdo gerado por IA pode estar incorreto."/>
+                    <pic:cNvPicPr/>
+                  </pic:nvPicPr>
+                  <pic:blipFill>
+                    <a:blip r:embed="rId18"/>
+                    <a:stretch>
+                      <a:fillRect/>
+                    </a:stretch>
+                  </pic:blipFill>
+                  <pic:spPr>
+                    <a:xfrm>
+                      <a:off x="0" y="0"/>
+                      <a:ext cx="5943600" cy="5034280"/>
+                    </a:xfrm>
+                    <a:prstGeom prst="rect">
+                      <a:avLst/>
+                    </a:prstGeom>
+                  </pic:spPr>
+                </pic:pic>
+              </a:graphicData>
+            </a:graphic>
+          </wp:inline>
+        </w:drawing>
+      </w:r>
+    </w:p>
+    <w:p>
+      <w:pPr>
+        <w:rPr>
+          <w:lang w:val="pt-BR"/>
+        </w:rPr>
+      </w:pPr>
+    </w:p>
+    <w:p>
+      <w:pPr>
+        <w:rPr>
+          <w:lang w:val="pt-BR"/>
+        </w:rPr>
+      </w:pPr>
+    </w:p>
+    <w:p>
+      <w:pPr>
+        <w:rPr>
+          <w:lang w:val="pt-BR"/>
+        </w:rPr>
+      </w:pPr>
+    </w:p>
+    <w:p>
+      <w:pPr>
+        <w:rPr>
+          <w:lang w:val="pt-BR"/>
+        </w:rPr>
+      </w:pPr>
+    </w:p>
+    <w:p>
+      <w:pPr>
+        <w:rPr>
+          <w:lang w:val="pt-BR"/>
+        </w:rPr>
+      </w:pPr>
+    </w:p>
+    <w:p>
+      <w:pPr>
+        <w:rPr>
+          <w:lang w:val="pt-BR"/>
+        </w:rPr>
+      </w:pPr>
+    </w:p>
+    <w:p>
+      <w:pPr>
+        <w:rPr>
+          <w:lang w:val="pt-BR"/>
+        </w:rPr>
+      </w:pPr>
+    </w:p>
+    <w:p>
+      <w:pPr>
+        <w:rPr>
+          <w:lang w:val="pt-BR"/>
+        </w:rPr>
+      </w:pPr>
+    </w:p>
+    <w:p>
+      <w:pPr>
+        <w:rPr>
+          <w:lang w:val="pt-BR"/>
+        </w:rPr>
+      </w:pPr>
+    </w:p>
+    <w:p>
+      <w:pPr>
+        <w:rPr>
+          <w:lang w:val="pt-BR"/>
+        </w:rPr>
+      </w:pPr>
+    </w:p>
+    <w:p>
+      <w:pPr>
+        <w:rPr>
+          <w:lang w:val="pt-BR"/>
+        </w:rPr>
+      </w:pPr>
+      <w:r>
+        <w:rPr>
+          <w:lang w:val="pt-BR"/>
+        </w:rPr>
+        <w:lastRenderedPageBreak/>
+        <w:drawing>
+          <wp:inline distT="0" distB="0" distL="0" distR="0" wp14:anchorId="18A45E25" wp14:editId="36E92156">
+            <wp:extent cx="5943600" cy="5269230"/>
+            <wp:effectExtent l="0" t="0" r="0" b="7620"/>
+            <wp:docPr id="1622939050" name="Imagem 1" descr="Interface gráfica do usuário, Texto, Aplicativo, Email&#10;&#10;O conteúdo gerado por IA pode estar incorreto."/>
+            <wp:cNvGraphicFramePr>
+              <a:graphicFrameLocks xmlns:a="http://schemas.openxmlformats.org/drawingml/2006/main" noChangeAspect="1"/>
+            </wp:cNvGraphicFramePr>
+            <a:graphic xmlns:a="http://schemas.openxmlformats.org/drawingml/2006/main">
+              <a:graphicData uri="http://schemas.openxmlformats.org/drawingml/2006/picture">
+                <pic:pic xmlns:pic="http://schemas.openxmlformats.org/drawingml/2006/picture">
+                  <pic:nvPicPr>
+                    <pic:cNvPr id="1622939050" name="Imagem 1" descr="Interface gráfica do usuário, Texto, Aplicativo, Email&#10;&#10;O conteúdo gerado por IA pode estar incorreto."/>
+                    <pic:cNvPicPr/>
+                  </pic:nvPicPr>
+                  <pic:blipFill>
+                    <a:blip r:embed="rId19"/>
+                    <a:stretch>
+                      <a:fillRect/>
+                    </a:stretch>
+                  </pic:blipFill>
+                  <pic:spPr>
+                    <a:xfrm>
+                      <a:off x="0" y="0"/>
+                      <a:ext cx="5943600" cy="5269230"/>
+                    </a:xfrm>
+                    <a:prstGeom prst="rect">
+                      <a:avLst/>
+                    </a:prstGeom>
+                  </pic:spPr>
+                </pic:pic>
+              </a:graphicData>
+            </a:graphic>
+          </wp:inline>
+        </w:drawing>
+      </w:r>
+    </w:p>
+    <w:p>
+      <w:pPr>
+        <w:rPr>
+          <w:lang w:val="pt-BR"/>
+        </w:rPr>
+      </w:pPr>
+    </w:p>
+    <w:p>
+      <w:pPr>
+        <w:rPr>
+          <w:lang w:val="pt-BR"/>
+        </w:rPr>
+      </w:pPr>
+    </w:p>
+    <w:p>
+      <w:pPr>
+        <w:rPr>
+          <w:lang w:val="pt-BR"/>
+        </w:rPr>
+      </w:pPr>
+    </w:p>
+    <w:p>
+      <w:pPr>
+        <w:rPr>
+          <w:lang w:val="pt-BR"/>
+        </w:rPr>
+      </w:pPr>
+    </w:p>
+    <w:p>
+      <w:pPr>
+        <w:rPr>
+          <w:lang w:val="pt-BR"/>
+        </w:rPr>
+      </w:pPr>
+    </w:p>
+    <w:p>
+      <w:pPr>
+        <w:rPr>
+          <w:lang w:val="pt-BR"/>
+        </w:rPr>
+      </w:pPr>
+    </w:p>
+    <w:p>
+      <w:pPr>
+        <w:rPr>
+          <w:lang w:val="pt-BR"/>
+        </w:rPr>
+      </w:pPr>
+    </w:p>
+    <w:p>
+      <w:pPr>
+        <w:rPr>
+          <w:lang w:val="pt-BR"/>
+        </w:rPr>
+      </w:pPr>
+    </w:p>
+    <w:p>
+      <w:pPr>
+        <w:rPr>
+          <w:lang w:val="pt-BR"/>
+        </w:rPr>
+      </w:pPr>
+    </w:p>
+    <w:p>
+      <w:pPr>
+        <w:rPr>
+          <w:lang w:val="pt-BR"/>
+        </w:rPr>
+      </w:pPr>
+      <w:r>
+        <w:rPr>
+          <w:lang w:val="pt-BR"/>
+        </w:rPr>
+        <w:lastRenderedPageBreak/>
+        <w:drawing>
+          <wp:inline distT="0" distB="0" distL="0" distR="0" wp14:anchorId="33C83244" wp14:editId="67690B64">
+            <wp:extent cx="5943600" cy="3345180"/>
+            <wp:effectExtent l="0" t="0" r="0" b="7620"/>
+            <wp:docPr id="1973930994" name="Imagem 1" descr="Interface gráfica do usuário, Texto, Aplicativo, Email&#10;&#10;O conteúdo gerado por IA pode estar incorreto."/>
+            <wp:cNvGraphicFramePr>
+              <a:graphicFrameLocks xmlns:a="http://schemas.openxmlformats.org/drawingml/2006/main" noChangeAspect="1"/>
+            </wp:cNvGraphicFramePr>
+            <a:graphic xmlns:a="http://schemas.openxmlformats.org/drawingml/2006/main">
+              <a:graphicData uri="http://schemas.openxmlformats.org/drawingml/2006/picture">
+                <pic:pic xmlns:pic="http://schemas.openxmlformats.org/drawingml/2006/picture">
+                  <pic:nvPicPr>
+                    <pic:cNvPr id="1973930994" name="Imagem 1" descr="Interface gráfica do usuário, Texto, Aplicativo, Email&#10;&#10;O conteúdo gerado por IA pode estar incorreto."/>
+                    <pic:cNvPicPr/>
+                  </pic:nvPicPr>
+                  <pic:blipFill>
+                    <a:blip r:embed="rId20"/>
+                    <a:stretch>
+                      <a:fillRect/>
+                    </a:stretch>
+                  </pic:blipFill>
+                  <pic:spPr>
+                    <a:xfrm>
+                      <a:off x="0" y="0"/>
+                      <a:ext cx="5943600" cy="3345180"/>
+                    </a:xfrm>
+                    <a:prstGeom prst="rect">
+                      <a:avLst/>
+                    </a:prstGeom>
+                  </pic:spPr>
+                </pic:pic>
+              </a:graphicData>
+            </a:graphic>
+          </wp:inline>
+        </w:drawing>
+      </w:r>
+    </w:p>
+    <w:p>
+      <w:pPr>
+        <w:rPr>
+          <w:lang w:val="pt-BR"/>
+        </w:rPr>
+      </w:pPr>
+    </w:p>
+    <w:p>
+      <w:pPr>
+        <w:rPr>
+          <w:lang w:val="pt-BR"/>
+        </w:rPr>
+      </w:pPr>
+    </w:p>
+    <w:p>
+      <w:pPr>
+        <w:rPr>
+          <w:lang w:val="pt-BR"/>
+        </w:rPr>
+      </w:pPr>
+    </w:p>
+    <w:p>
+      <w:pPr>
+        <w:rPr>
+          <w:lang w:val="pt-BR"/>
+        </w:rPr>
+      </w:pPr>
+    </w:p>
+    <w:p>
+      <w:pPr>
+        <w:rPr>
+          <w:lang w:val="pt-BR"/>
+        </w:rPr>
+      </w:pPr>
+    </w:p>
+    <w:p>
+      <w:pPr>
+        <w:rPr>
+          <w:lang w:val="pt-BR"/>
+        </w:rPr>
+      </w:pPr>
+    </w:p>
+    <w:p>
+      <w:pPr>
+        <w:rPr>
+          <w:lang w:val="pt-BR"/>
+        </w:rPr>
+      </w:pPr>
+    </w:p>
+    <w:p>
+      <w:pPr>
+        <w:rPr>
+          <w:lang w:val="pt-BR"/>
+        </w:rPr>
+      </w:pPr>
+    </w:p>
+    <w:p>
+      <w:pPr>
+        <w:rPr>
+          <w:lang w:val="pt-BR"/>
+        </w:rPr>
+      </w:pPr>
+    </w:p>
+    <w:p>
+      <w:pPr>
+        <w:rPr>
+          <w:lang w:val="pt-BR"/>
+        </w:rPr>
+      </w:pPr>
+    </w:p>
+    <w:p>
+      <w:pPr>
+        <w:rPr>
+          <w:lang w:val="pt-BR"/>
+        </w:rPr>
+      </w:pPr>
+    </w:p>
+    <w:p>
+      <w:pPr>
+        <w:rPr>
+          <w:lang w:val="pt-BR"/>
+        </w:rPr>
+      </w:pPr>
+    </w:p>
+    <w:p>
+      <w:pPr>
+        <w:rPr>
+          <w:lang w:val="pt-BR"/>
+        </w:rPr>
+      </w:pPr>
+    </w:p>
+    <w:p>
+      <w:pPr>
+        <w:rPr>
+          <w:lang w:val="pt-BR"/>
+        </w:rPr>
+      </w:pPr>
+    </w:p>
+    <w:p>
+      <w:pPr>
+        <w:rPr>
+          <w:lang w:val="pt-BR"/>
+        </w:rPr>
+      </w:pPr>
+    </w:p>
+    <w:p>
+      <w:pPr>
+        <w:rPr>
+          <w:lang w:val="pt-BR"/>
+        </w:rPr>
+      </w:pPr>
+      <w:r>
+        <w:rPr>
+          <w:lang w:val="pt-BR"/>
+        </w:rPr>
+        <w:lastRenderedPageBreak/>
+        <w:drawing>
+          <wp:inline distT="0" distB="0" distL="0" distR="0" wp14:anchorId="1DBC865C" wp14:editId="65C71894">
+            <wp:extent cx="5943600" cy="4979035"/>
+            <wp:effectExtent l="0" t="0" r="0" b="0"/>
+            <wp:docPr id="10559868" name="Imagem 1" descr="Interface gráfica do usuário, Texto, Aplicativo, Email&#10;&#10;O conteúdo gerado por IA pode estar incorreto."/>
+            <wp:cNvGraphicFramePr>
+              <a:graphicFrameLocks xmlns:a="http://schemas.openxmlformats.org/drawingml/2006/main" noChangeAspect="1"/>
+            </wp:cNvGraphicFramePr>
+            <a:graphic xmlns:a="http://schemas.openxmlformats.org/drawingml/2006/main">
+              <a:graphicData uri="http://schemas.openxmlformats.org/drawingml/2006/picture">
+                <pic:pic xmlns:pic="http://schemas.openxmlformats.org/drawingml/2006/picture">
+                  <pic:nvPicPr>
+                    <pic:cNvPr id="10559868" name="Imagem 1" descr="Interface gráfica do usuário, Texto, Aplicativo, Email&#10;&#10;O conteúdo gerado por IA pode estar incorreto."/>
+                    <pic:cNvPicPr/>
+                  </pic:nvPicPr>
+                  <pic:blipFill>
+                    <a:blip r:embed="rId21"/>
+                    <a:stretch>
+                      <a:fillRect/>
+                    </a:stretch>
+                  </pic:blipFill>
+                  <pic:spPr>
+                    <a:xfrm>
+                      <a:off x="0" y="0"/>
+                      <a:ext cx="5943600" cy="4979035"/>
+                    </a:xfrm>
+                    <a:prstGeom prst="rect">
+                      <a:avLst/>
+                    </a:prstGeom>
+                  </pic:spPr>
+                </pic:pic>
+              </a:graphicData>
+            </a:graphic>
+          </wp:inline>
+        </w:drawing>
+      </w:r>
+    </w:p>
+    <w:p>
+      <w:pPr>
+        <w:rPr>
+          <w:lang w:val="pt-BR"/>
+        </w:rPr>
+      </w:pPr>
+    </w:p>
+    <w:p>
+      <w:pPr>
+        <w:rPr>
+          <w:lang w:val="pt-BR"/>
+        </w:rPr>
+      </w:pPr>
+    </w:p>
+    <w:p>
+      <w:pPr>
+        <w:rPr>
+          <w:lang w:val="pt-BR"/>
+        </w:rPr>
+      </w:pPr>
+    </w:p>
+    <w:p>
+      <w:pPr>
+        <w:rPr>
+          <w:lang w:val="pt-BR"/>
+        </w:rPr>
+      </w:pPr>
+    </w:p>
+    <w:p>
+      <w:pPr>
+        <w:rPr>
+          <w:lang w:val="pt-BR"/>
+        </w:rPr>
+      </w:pPr>
+    </w:p>
+    <w:p>
+      <w:pPr>
+        <w:rPr>
+          <w:lang w:val="pt-BR"/>
+        </w:rPr>
+      </w:pPr>
+    </w:p>
+    <w:p>
+      <w:pPr>
+        <w:rPr>
+          <w:lang w:val="pt-BR"/>
+        </w:rPr>
+      </w:pPr>
+    </w:p>
+    <w:p>
+      <w:pPr>
+        <w:rPr>
+          <w:lang w:val="pt-BR"/>
+        </w:rPr>
+      </w:pPr>
+    </w:p>
+    <w:p>
+      <w:pPr>
+        <w:rPr>
+          <w:lang w:val="pt-BR"/>
+        </w:rPr>
+      </w:pPr>
+    </w:p>
+    <w:p>
+      <w:pPr>
+        <w:rPr>
+          <w:lang w:val="pt-BR"/>
+        </w:rPr>
+      </w:pPr>
+    </w:p>
+    <w:p>
+      <w:pPr>
+        <w:rPr>
+          <w:lang w:val="pt-BR"/>
+        </w:rPr>
+      </w:pPr>
+      <w:r>
+        <w:rPr>
+          <w:lang w:val="pt-BR"/>
+        </w:rPr>
+        <w:lastRenderedPageBreak/>
+        <w:drawing>
+          <wp:inline distT="0" distB="0" distL="0" distR="0" wp14:anchorId="2DAFD7D0" wp14:editId="054C4D48">
+            <wp:extent cx="5943600" cy="4946015"/>
+            <wp:effectExtent l="0" t="0" r="0" b="6985"/>
+            <wp:docPr id="1600067463" name="Imagem 1" descr="Interface gráfica do usuário, Texto, Aplicativo, Email&#10;&#10;O conteúdo gerado por IA pode estar incorreto."/>
+            <wp:cNvGraphicFramePr>
+              <a:graphicFrameLocks xmlns:a="http://schemas.openxmlformats.org/drawingml/2006/main" noChangeAspect="1"/>
+            </wp:cNvGraphicFramePr>
+            <a:graphic xmlns:a="http://schemas.openxmlformats.org/drawingml/2006/main">
+              <a:graphicData uri="http://schemas.openxmlformats.org/drawingml/2006/picture">
+                <pic:pic xmlns:pic="http://schemas.openxmlformats.org/drawingml/2006/picture">
+                  <pic:nvPicPr>
+                    <pic:cNvPr id="1600067463" name="Imagem 1" descr="Interface gráfica do usuário, Texto, Aplicativo, Email&#10;&#10;O conteúdo gerado por IA pode estar incorreto."/>
+                    <pic:cNvPicPr/>
+                  </pic:nvPicPr>
+                  <pic:blipFill>
+                    <a:blip r:embed="rId22"/>
+                    <a:stretch>
+                      <a:fillRect/>
+                    </a:stretch>
+                  </pic:blipFill>
+                  <pic:spPr>
+                    <a:xfrm>
+                      <a:off x="0" y="0"/>
+                      <a:ext cx="5943600" cy="4946015"/>
+                    </a:xfrm>
+                    <a:prstGeom prst="rect">
+                      <a:avLst/>
+                    </a:prstGeom>
+                  </pic:spPr>
+                </pic:pic>
+              </a:graphicData>
+            </a:graphic>
+          </wp:inline>
+        </w:drawing>
+      </w:r>
+    </w:p>
+    <w:p>
+      <w:pPr>
+        <w:rPr>
+          <w:lang w:val="pt-BR"/>
+        </w:rPr>
+      </w:pPr>
+    </w:p>
+    <w:p>
+      <w:pPr>
+        <w:rPr>
+          <w:lang w:val="pt-BR"/>
+        </w:rPr>
+      </w:pPr>
+    </w:p>
+    <w:p>
+      <w:pPr>
+        <w:rPr>
+          <w:lang w:val="pt-BR"/>
+        </w:rPr>
+      </w:pPr>
+    </w:p>
+    <w:p>
+      <w:pPr>
+        <w:rPr>
+          <w:lang w:val="pt-BR"/>
+        </w:rPr>
+      </w:pPr>
+    </w:p>
+    <w:p>
+      <w:pPr>
+        <w:rPr>
+          <w:lang w:val="pt-BR"/>
+        </w:rPr>
+      </w:pPr>
+    </w:p>
+    <w:p>
+      <w:pPr>
+        <w:rPr>
+          <w:lang w:val="pt-BR"/>
+        </w:rPr>
+      </w:pPr>
+    </w:p>
+    <w:p>
+      <w:pPr>
+        <w:rPr>
+          <w:lang w:val="pt-BR"/>
+        </w:rPr>
+      </w:pPr>
+    </w:p>
+    <w:p>
+      <w:pPr>
+        <w:rPr>
+          <w:lang w:val="pt-BR"/>
+        </w:rPr>
+      </w:pPr>
+    </w:p>
+    <w:p>
+      <w:pPr>
+        <w:rPr>
+          <w:lang w:val="pt-BR"/>
+        </w:rPr>
+      </w:pPr>
+    </w:p>
+    <w:p>
+      <w:pPr>
+        <w:rPr>
+          <w:lang w:val="pt-BR"/>
+        </w:rPr>
+      </w:pPr>
+    </w:p>
+    <w:p>
+      <w:pPr>
+        <w:rPr>
+          <w:lang w:val="pt-BR"/>
+        </w:rPr>
+      </w:pPr>
+      <w:r>
+        <w:rPr>
+          <w:lang w:val="pt-BR"/>
+        </w:rPr>
+        <w:lastRenderedPageBreak/>
+        <w:drawing>
+          <wp:inline distT="0" distB="0" distL="0" distR="0" wp14:anchorId="10A8552E" wp14:editId="499D4B69">
+            <wp:extent cx="5943600" cy="4809490"/>
+            <wp:effectExtent l="0" t="0" r="0" b="0"/>
+            <wp:docPr id="134342915" name="Imagem 1" descr="Interface gráfica do usuário, Texto, Aplicativo, Email&#10;&#10;O conteúdo gerado por IA pode estar incorreto."/>
+            <wp:cNvGraphicFramePr>
+              <a:graphicFrameLocks xmlns:a="http://schemas.openxmlformats.org/drawingml/2006/main" noChangeAspect="1"/>
+            </wp:cNvGraphicFramePr>
+            <a:graphic xmlns:a="http://schemas.openxmlformats.org/drawingml/2006/main">
+              <a:graphicData uri="http://schemas.openxmlformats.org/drawingml/2006/picture">
+                <pic:pic xmlns:pic="http://schemas.openxmlformats.org/drawingml/2006/picture">
+                  <pic:nvPicPr>
+                    <pic:cNvPr id="134342915" name="Imagem 1" descr="Interface gráfica do usuário, Texto, Aplicativo, Email&#10;&#10;O conteúdo gerado por IA pode estar incorreto."/>
+                    <pic:cNvPicPr/>
+                  </pic:nvPicPr>
+                  <pic:blipFill>
+                    <a:blip r:embed="rId23"/>
+                    <a:stretch>
+                      <a:fillRect/>
+                    </a:stretch>
+                  </pic:blipFill>
+                  <pic:spPr>
+                    <a:xfrm>
+                      <a:off x="0" y="0"/>
+                      <a:ext cx="5943600" cy="4809490"/>
+                    </a:xfrm>
+                    <a:prstGeom prst="rect">
+                      <a:avLst/>
+                    </a:prstGeom>
+                  </pic:spPr>
+                </pic:pic>
+              </a:graphicData>
+            </a:graphic>
+          </wp:inline>
+        </w:drawing>
       </w:r>
     </w:p>
     <w:sectPr>

</xml_diff>